<commit_message>
-fixed all word documents to be able to dispaly SDEIS with no errors -applied theme updates to results and cubicle
</commit_message>
<xml_diff>
--- a/DoorSign/wwwroot/template/Cubicles/Cubicle_One_Person_Template.docx
+++ b/DoorSign/wwwroot/template/Cubicles/Cubicle_One_Person_Template.docx
@@ -50,13 +50,13 @@
               <w:tblLook w:val="04A0" w:firstRow="1" w:lastRow="0" w:firstColumn="1" w:lastColumn="0" w:noHBand="0" w:noVBand="1"/>
             </w:tblPr>
             <w:tblGrid>
-              <w:gridCol w:w="5755"/>
-              <w:gridCol w:w="5755"/>
+              <w:gridCol w:w="7825"/>
+              <w:gridCol w:w="3685"/>
             </w:tblGrid>
             <w:tr>
               <w:tc>
                 <w:tcPr>
-                  <w:tcW w:w="5755" w:type="dxa"/>
+                  <w:tcW w:w="7825" w:type="dxa"/>
                   <w:tcBorders>
                     <w:top w:val="nil"/>
                     <w:left w:val="nil"/>
@@ -180,7 +180,7 @@
               </w:tc>
               <w:tc>
                 <w:tcPr>
-                  <w:tcW w:w="5755" w:type="dxa"/>
+                  <w:tcW w:w="3685" w:type="dxa"/>
                   <w:tcBorders>
                     <w:top w:val="nil"/>
                     <w:left w:val="nil"/>
@@ -204,7 +204,7 @@
                       <w:sz w:val="60"/>
                       <w:szCs w:val="60"/>
                     </w:rPr>
-                    <w:t xml:space="preserve">               L1</w:t>
+                    <w:t>L1</w:t>
                   </w:r>
                 </w:p>
               </w:tc>
@@ -333,13 +333,13 @@
               <w:tblLook w:val="04A0" w:firstRow="1" w:lastRow="0" w:firstColumn="1" w:lastColumn="0" w:noHBand="0" w:noVBand="1"/>
             </w:tblPr>
             <w:tblGrid>
-              <w:gridCol w:w="5755"/>
-              <w:gridCol w:w="5755"/>
+              <w:gridCol w:w="7825"/>
+              <w:gridCol w:w="3685"/>
             </w:tblGrid>
             <w:tr>
               <w:tc>
                 <w:tcPr>
-                  <w:tcW w:w="5755" w:type="dxa"/>
+                  <w:tcW w:w="7825" w:type="dxa"/>
                   <w:tcBorders>
                     <w:top w:val="nil"/>
                     <w:left w:val="nil"/>
@@ -431,7 +431,7 @@
               </w:tc>
               <w:tc>
                 <w:tcPr>
-                  <w:tcW w:w="5755" w:type="dxa"/>
+                  <w:tcW w:w="3685" w:type="dxa"/>
                   <w:tcBorders>
                     <w:top w:val="nil"/>
                     <w:left w:val="nil"/>
@@ -455,7 +455,7 @@
                       <w:sz w:val="60"/>
                       <w:szCs w:val="60"/>
                     </w:rPr>
-                    <w:t xml:space="preserve">               L2</w:t>
+                    <w:t>L2</w:t>
                   </w:r>
                 </w:p>
               </w:tc>
@@ -569,13 +569,13 @@
               <w:tblLook w:val="04A0" w:firstRow="1" w:lastRow="0" w:firstColumn="1" w:lastColumn="0" w:noHBand="0" w:noVBand="1"/>
             </w:tblPr>
             <w:tblGrid>
-              <w:gridCol w:w="5755"/>
-              <w:gridCol w:w="5755"/>
+              <w:gridCol w:w="7825"/>
+              <w:gridCol w:w="3685"/>
             </w:tblGrid>
             <w:tr>
               <w:tc>
                 <w:tcPr>
-                  <w:tcW w:w="5755" w:type="dxa"/>
+                  <w:tcW w:w="7825" w:type="dxa"/>
                   <w:tcBorders>
                     <w:top w:val="nil"/>
                     <w:left w:val="nil"/>
@@ -667,7 +667,7 @@
               </w:tc>
               <w:tc>
                 <w:tcPr>
-                  <w:tcW w:w="5755" w:type="dxa"/>
+                  <w:tcW w:w="3685" w:type="dxa"/>
                   <w:tcBorders>
                     <w:top w:val="nil"/>
                     <w:left w:val="nil"/>
@@ -691,7 +691,7 @@
                       <w:sz w:val="60"/>
                       <w:szCs w:val="60"/>
                     </w:rPr>
-                    <w:t xml:space="preserve">               L3</w:t>
+                    <w:t>L3</w:t>
                   </w:r>
                 </w:p>
               </w:tc>
@@ -785,13 +785,13 @@
               <w:tblLook w:val="04A0" w:firstRow="1" w:lastRow="0" w:firstColumn="1" w:lastColumn="0" w:noHBand="0" w:noVBand="1"/>
             </w:tblPr>
             <w:tblGrid>
-              <w:gridCol w:w="5755"/>
-              <w:gridCol w:w="5755"/>
+              <w:gridCol w:w="7825"/>
+              <w:gridCol w:w="3685"/>
             </w:tblGrid>
             <w:tr>
               <w:tc>
                 <w:tcPr>
-                  <w:tcW w:w="5755" w:type="dxa"/>
+                  <w:tcW w:w="7825" w:type="dxa"/>
                   <w:tcBorders>
                     <w:top w:val="nil"/>
                     <w:left w:val="nil"/>
@@ -883,7 +883,7 @@
               </w:tc>
               <w:tc>
                 <w:tcPr>
-                  <w:tcW w:w="5755" w:type="dxa"/>
+                  <w:tcW w:w="3685" w:type="dxa"/>
                   <w:tcBorders>
                     <w:top w:val="nil"/>
                     <w:left w:val="nil"/>
@@ -907,7 +907,7 @@
                       <w:sz w:val="60"/>
                       <w:szCs w:val="60"/>
                     </w:rPr>
-                    <w:t xml:space="preserve">               L4</w:t>
+                    <w:t>L4</w:t>
                   </w:r>
                 </w:p>
               </w:tc>
@@ -933,7 +933,7 @@
                 <w:szCs w:val="80"/>
               </w:rPr>
               <w:drawing>
-                <wp:anchor distT="0" distB="0" distL="114300" distR="114300" simplePos="0" relativeHeight="251662336" behindDoc="1" locked="0" layoutInCell="1" allowOverlap="1" wp14:anchorId="3DB986ED" wp14:editId="6857B84F">
+                <wp:anchor distT="0" distB="0" distL="114300" distR="114300" simplePos="0" relativeHeight="251662336" behindDoc="1" locked="0" layoutInCell="1" allowOverlap="1" wp14:anchorId="3DB986ED" wp14:editId="07FA70C3">
                   <wp:simplePos x="0" y="0"/>
                   <wp:positionH relativeFrom="column">
                     <wp:posOffset>5316</wp:posOffset>
@@ -1000,24 +1000,23 @@
             <w:tcW w:w="8640" w:type="dxa"/>
             <w:vAlign w:val="center"/>
           </w:tcPr>
-          <w:p/>
           <w:tbl>
             <w:tblPr>
               <w:tblStyle w:val="TableGrid"/>
-              <w:tblpPr w:leftFromText="180" w:rightFromText="180" w:vertAnchor="text" w:horzAnchor="margin" w:tblpY="134"/>
+              <w:tblpPr w:leftFromText="180" w:rightFromText="180" w:vertAnchor="text" w:horzAnchor="margin" w:tblpY="208"/>
               <w:tblOverlap w:val="never"/>
               <w:tblW w:w="11510" w:type="dxa"/>
               <w:tblLayout w:type="fixed"/>
               <w:tblLook w:val="04A0" w:firstRow="1" w:lastRow="0" w:firstColumn="1" w:lastColumn="0" w:noHBand="0" w:noVBand="1"/>
             </w:tblPr>
             <w:tblGrid>
-              <w:gridCol w:w="5755"/>
-              <w:gridCol w:w="5755"/>
+              <w:gridCol w:w="7825"/>
+              <w:gridCol w:w="3685"/>
             </w:tblGrid>
             <w:tr>
               <w:tc>
                 <w:tcPr>
-                  <w:tcW w:w="5755" w:type="dxa"/>
+                  <w:tcW w:w="7825" w:type="dxa"/>
                   <w:tcBorders>
                     <w:top w:val="nil"/>
                     <w:left w:val="nil"/>
@@ -1109,7 +1108,7 @@
               </w:tc>
               <w:tc>
                 <w:tcPr>
-                  <w:tcW w:w="5755" w:type="dxa"/>
+                  <w:tcW w:w="3685" w:type="dxa"/>
                   <w:tcBorders>
                     <w:top w:val="nil"/>
                     <w:left w:val="nil"/>
@@ -1133,7 +1132,7 @@
                       <w:sz w:val="60"/>
                       <w:szCs w:val="60"/>
                     </w:rPr>
-                    <w:t xml:space="preserve">               L5</w:t>
+                    <w:t>L5</w:t>
                   </w:r>
                 </w:p>
               </w:tc>
@@ -1150,15 +1149,15 @@
                 <w:szCs w:val="80"/>
               </w:rPr>
               <w:drawing>
-                <wp:anchor distT="0" distB="0" distL="114300" distR="114300" simplePos="0" relativeHeight="251661312" behindDoc="1" locked="0" layoutInCell="1" allowOverlap="1" wp14:anchorId="4FF71AE6" wp14:editId="1860803C">
+                <wp:anchor distT="0" distB="0" distL="114300" distR="114300" simplePos="0" relativeHeight="251661312" behindDoc="1" locked="0" layoutInCell="1" allowOverlap="1" wp14:anchorId="4FF71AE6" wp14:editId="46767F83">
                   <wp:simplePos x="0" y="0"/>
                   <wp:positionH relativeFrom="column">
-                    <wp:posOffset>5316</wp:posOffset>
+                    <wp:posOffset>-4445</wp:posOffset>
                   </wp:positionH>
                   <wp:positionV relativeFrom="paragraph">
-                    <wp:posOffset>15949</wp:posOffset>
+                    <wp:posOffset>-99695</wp:posOffset>
                   </wp:positionV>
-                  <wp:extent cx="5495544" cy="1691640"/>
+                  <wp:extent cx="5495290" cy="1691640"/>
                   <wp:effectExtent l="0" t="0" r="0" b="0"/>
                   <wp:wrapNone/>
                   <wp:docPr id="7" name="Picture 7"/>
@@ -1187,7 +1186,7 @@
                         <pic:spPr>
                           <a:xfrm>
                             <a:off x="0" y="0"/>
-                            <a:ext cx="5495544" cy="1691640"/>
+                            <a:ext cx="5495290" cy="1691640"/>
                           </a:xfrm>
                           <a:prstGeom prst="rect">
                             <a:avLst/>
@@ -1206,13 +1205,16 @@
               </w:drawing>
             </w:r>
           </w:p>
+          <w:p/>
         </w:tc>
       </w:tr>
     </w:tbl>
     <w:p>
+      <w:proofErr w:type="spellStart"/>
       <w:r>
         <w:t>RoomNumber</w:t>
       </w:r>
+      <w:proofErr w:type="spellEnd"/>
     </w:p>
     <w:sectPr>
       <w:pgSz w:w="12240" w:h="15840"/>

</xml_diff>

<commit_message>
-updated templates to include new logo -added new misc sign
</commit_message>
<xml_diff>
--- a/DoorSign/wwwroot/template/Cubicles/Cubicle_One_Person_Template.docx
+++ b/DoorSign/wwwroot/template/Cubicles/Cubicle_One_Person_Template.docx
@@ -168,6 +168,75 @@
                       <w:sz w:val="18"/>
                     </w:rPr>
                   </w:pPr>
+                  <w:r>
+                    <w:rPr>
+                      <w:noProof/>
+                      <w:sz w:val="4"/>
+                      <w:szCs w:val="4"/>
+                    </w:rPr>
+                    <w:drawing>
+                      <wp:anchor distT="0" distB="0" distL="114300" distR="114300" simplePos="0" relativeHeight="251663360" behindDoc="0" locked="0" layoutInCell="1" allowOverlap="1" wp14:anchorId="5CAA8FDC" wp14:editId="6B344245">
+                        <wp:simplePos x="0" y="0"/>
+                        <wp:positionH relativeFrom="column">
+                          <wp:posOffset>3094289</wp:posOffset>
+                        </wp:positionH>
+                        <wp:positionV relativeFrom="page">
+                          <wp:posOffset>1196909</wp:posOffset>
+                        </wp:positionV>
+                        <wp:extent cx="2129050" cy="273685"/>
+                        <wp:effectExtent l="0" t="0" r="5080" b="0"/>
+                        <wp:wrapNone/>
+                        <wp:docPr id="2" name="Picture 2"/>
+                        <wp:cNvGraphicFramePr>
+                          <a:graphicFrameLocks xmlns:a="http://schemas.openxmlformats.org/drawingml/2006/main" noChangeAspect="1"/>
+                        </wp:cNvGraphicFramePr>
+                        <a:graphic xmlns:a="http://schemas.openxmlformats.org/drawingml/2006/main">
+                          <a:graphicData uri="http://schemas.openxmlformats.org/drawingml/2006/picture">
+                            <pic:pic xmlns:pic="http://schemas.openxmlformats.org/drawingml/2006/picture">
+                              <pic:nvPicPr>
+                                <pic:cNvPr id="0" name="Picture 1"/>
+                                <pic:cNvPicPr>
+                                  <a:picLocks noChangeAspect="1" noChangeArrowheads="1"/>
+                                </pic:cNvPicPr>
+                              </pic:nvPicPr>
+                              <pic:blipFill>
+                                <a:blip r:embed="rId5">
+                                  <a:extLst>
+                                    <a:ext uri="{28A0092B-C50C-407E-A947-70E740481C1C}">
+                                      <a14:useLocalDpi xmlns:a14="http://schemas.microsoft.com/office/drawing/2010/main" val="0"/>
+                                    </a:ext>
+                                  </a:extLst>
+                                </a:blip>
+                                <a:srcRect/>
+                                <a:stretch>
+                                  <a:fillRect/>
+                                </a:stretch>
+                              </pic:blipFill>
+                              <pic:spPr bwMode="auto">
+                                <a:xfrm>
+                                  <a:off x="0" y="0"/>
+                                  <a:ext cx="2133546" cy="274263"/>
+                                </a:xfrm>
+                                <a:prstGeom prst="rect">
+                                  <a:avLst/>
+                                </a:prstGeom>
+                                <a:noFill/>
+                                <a:ln>
+                                  <a:noFill/>
+                                </a:ln>
+                              </pic:spPr>
+                            </pic:pic>
+                          </a:graphicData>
+                        </a:graphic>
+                        <wp14:sizeRelH relativeFrom="margin">
+                          <wp14:pctWidth>0</wp14:pctWidth>
+                        </wp14:sizeRelH>
+                        <wp14:sizeRelV relativeFrom="margin">
+                          <wp14:pctHeight>0</wp14:pctHeight>
+                        </wp14:sizeRelV>
+                      </wp:anchor>
+                    </w:drawing>
+                  </w:r>
                 </w:p>
                 <w:p>
                   <w:pPr>
@@ -266,7 +335,7 @@
                           <pic:cNvPicPr/>
                         </pic:nvPicPr>
                         <pic:blipFill>
-                          <a:blip r:embed="rId5" cstate="print">
+                          <a:blip r:embed="rId6" cstate="print">
                             <a:extLst>
                               <a:ext uri="{28A0092B-C50C-407E-A947-70E740481C1C}">
                                 <a14:useLocalDpi xmlns:a14="http://schemas.microsoft.com/office/drawing/2010/main" val="0"/>
@@ -473,6 +542,75 @@
             </w:pPr>
             <w:r>
               <w:rPr>
+                <w:noProof/>
+                <w:sz w:val="4"/>
+                <w:szCs w:val="4"/>
+              </w:rPr>
+              <w:drawing>
+                <wp:anchor distT="0" distB="0" distL="114300" distR="114300" simplePos="0" relativeHeight="251665408" behindDoc="0" locked="0" layoutInCell="1" allowOverlap="1" wp14:anchorId="4C044479" wp14:editId="3C4747B4">
+                  <wp:simplePos x="0" y="0"/>
+                  <wp:positionH relativeFrom="column">
+                    <wp:posOffset>3159125</wp:posOffset>
+                  </wp:positionH>
+                  <wp:positionV relativeFrom="page">
+                    <wp:posOffset>1430020</wp:posOffset>
+                  </wp:positionV>
+                  <wp:extent cx="2128520" cy="273685"/>
+                  <wp:effectExtent l="0" t="0" r="5080" b="0"/>
+                  <wp:wrapNone/>
+                  <wp:docPr id="3" name="Picture 3"/>
+                  <wp:cNvGraphicFramePr>
+                    <a:graphicFrameLocks xmlns:a="http://schemas.openxmlformats.org/drawingml/2006/main" noChangeAspect="1"/>
+                  </wp:cNvGraphicFramePr>
+                  <a:graphic xmlns:a="http://schemas.openxmlformats.org/drawingml/2006/main">
+                    <a:graphicData uri="http://schemas.openxmlformats.org/drawingml/2006/picture">
+                      <pic:pic xmlns:pic="http://schemas.openxmlformats.org/drawingml/2006/picture">
+                        <pic:nvPicPr>
+                          <pic:cNvPr id="0" name="Picture 1"/>
+                          <pic:cNvPicPr>
+                            <a:picLocks noChangeAspect="1" noChangeArrowheads="1"/>
+                          </pic:cNvPicPr>
+                        </pic:nvPicPr>
+                        <pic:blipFill>
+                          <a:blip r:embed="rId5">
+                            <a:extLst>
+                              <a:ext uri="{28A0092B-C50C-407E-A947-70E740481C1C}">
+                                <a14:useLocalDpi xmlns:a14="http://schemas.microsoft.com/office/drawing/2010/main" val="0"/>
+                              </a:ext>
+                            </a:extLst>
+                          </a:blip>
+                          <a:srcRect/>
+                          <a:stretch>
+                            <a:fillRect/>
+                          </a:stretch>
+                        </pic:blipFill>
+                        <pic:spPr bwMode="auto">
+                          <a:xfrm>
+                            <a:off x="0" y="0"/>
+                            <a:ext cx="2128520" cy="273685"/>
+                          </a:xfrm>
+                          <a:prstGeom prst="rect">
+                            <a:avLst/>
+                          </a:prstGeom>
+                          <a:noFill/>
+                          <a:ln>
+                            <a:noFill/>
+                          </a:ln>
+                        </pic:spPr>
+                      </pic:pic>
+                    </a:graphicData>
+                  </a:graphic>
+                  <wp14:sizeRelH relativeFrom="margin">
+                    <wp14:pctWidth>0</wp14:pctWidth>
+                  </wp14:sizeRelH>
+                  <wp14:sizeRelV relativeFrom="margin">
+                    <wp14:pctHeight>0</wp14:pctHeight>
+                  </wp14:sizeRelV>
+                </wp:anchor>
+              </w:drawing>
+            </w:r>
+            <w:r>
+              <w:rPr>
                 <w:rFonts w:ascii="Frutiger LT Std 57 Cn" w:hAnsi="Frutiger LT Std 57 Cn"/>
                 <w:b/>
                 <w:noProof/>
@@ -481,7 +619,7 @@
                 <w:szCs w:val="80"/>
               </w:rPr>
               <w:drawing>
-                <wp:anchor distT="0" distB="0" distL="114300" distR="114300" simplePos="0" relativeHeight="251659264" behindDoc="1" locked="0" layoutInCell="1" allowOverlap="1" wp14:anchorId="01B329FB" wp14:editId="4AF8E5D2">
+                <wp:anchor distT="0" distB="0" distL="114300" distR="114300" simplePos="0" relativeHeight="251659264" behindDoc="1" locked="0" layoutInCell="1" allowOverlap="1" wp14:anchorId="01B329FB" wp14:editId="477DEAB9">
                   <wp:simplePos x="0" y="0"/>
                   <wp:positionH relativeFrom="column">
                     <wp:posOffset>-2969</wp:posOffset>
@@ -504,7 +642,7 @@
                           <pic:cNvPicPr/>
                         </pic:nvPicPr>
                         <pic:blipFill>
-                          <a:blip r:embed="rId5" cstate="print">
+                          <a:blip r:embed="rId6" cstate="print">
                             <a:extLst>
                               <a:ext uri="{28A0092B-C50C-407E-A947-70E740481C1C}">
                                 <a14:useLocalDpi xmlns:a14="http://schemas.microsoft.com/office/drawing/2010/main" val="0"/>
@@ -700,6 +838,75 @@
           <w:p>
             <w:r>
               <w:rPr>
+                <w:noProof/>
+                <w:sz w:val="4"/>
+                <w:szCs w:val="4"/>
+              </w:rPr>
+              <w:drawing>
+                <wp:anchor distT="0" distB="0" distL="114300" distR="114300" simplePos="0" relativeHeight="251667456" behindDoc="0" locked="0" layoutInCell="1" allowOverlap="1" wp14:anchorId="382BEB3D" wp14:editId="2AE5241D">
+                  <wp:simplePos x="0" y="0"/>
+                  <wp:positionH relativeFrom="column">
+                    <wp:posOffset>3149600</wp:posOffset>
+                  </wp:positionH>
+                  <wp:positionV relativeFrom="page">
+                    <wp:posOffset>1440815</wp:posOffset>
+                  </wp:positionV>
+                  <wp:extent cx="2128520" cy="273685"/>
+                  <wp:effectExtent l="0" t="0" r="5080" b="0"/>
+                  <wp:wrapNone/>
+                  <wp:docPr id="8" name="Picture 8"/>
+                  <wp:cNvGraphicFramePr>
+                    <a:graphicFrameLocks xmlns:a="http://schemas.openxmlformats.org/drawingml/2006/main" noChangeAspect="1"/>
+                  </wp:cNvGraphicFramePr>
+                  <a:graphic xmlns:a="http://schemas.openxmlformats.org/drawingml/2006/main">
+                    <a:graphicData uri="http://schemas.openxmlformats.org/drawingml/2006/picture">
+                      <pic:pic xmlns:pic="http://schemas.openxmlformats.org/drawingml/2006/picture">
+                        <pic:nvPicPr>
+                          <pic:cNvPr id="0" name="Picture 1"/>
+                          <pic:cNvPicPr>
+                            <a:picLocks noChangeAspect="1" noChangeArrowheads="1"/>
+                          </pic:cNvPicPr>
+                        </pic:nvPicPr>
+                        <pic:blipFill>
+                          <a:blip r:embed="rId5">
+                            <a:extLst>
+                              <a:ext uri="{28A0092B-C50C-407E-A947-70E740481C1C}">
+                                <a14:useLocalDpi xmlns:a14="http://schemas.microsoft.com/office/drawing/2010/main" val="0"/>
+                              </a:ext>
+                            </a:extLst>
+                          </a:blip>
+                          <a:srcRect/>
+                          <a:stretch>
+                            <a:fillRect/>
+                          </a:stretch>
+                        </pic:blipFill>
+                        <pic:spPr bwMode="auto">
+                          <a:xfrm>
+                            <a:off x="0" y="0"/>
+                            <a:ext cx="2128520" cy="273685"/>
+                          </a:xfrm>
+                          <a:prstGeom prst="rect">
+                            <a:avLst/>
+                          </a:prstGeom>
+                          <a:noFill/>
+                          <a:ln>
+                            <a:noFill/>
+                          </a:ln>
+                        </pic:spPr>
+                      </pic:pic>
+                    </a:graphicData>
+                  </a:graphic>
+                  <wp14:sizeRelH relativeFrom="margin">
+                    <wp14:pctWidth>0</wp14:pctWidth>
+                  </wp14:sizeRelH>
+                  <wp14:sizeRelV relativeFrom="margin">
+                    <wp14:pctHeight>0</wp14:pctHeight>
+                  </wp14:sizeRelV>
+                </wp:anchor>
+              </w:drawing>
+            </w:r>
+            <w:r>
+              <w:rPr>
                 <w:rFonts w:ascii="Frutiger LT Std 57 Cn" w:hAnsi="Frutiger LT Std 57 Cn"/>
                 <w:b/>
                 <w:noProof/>
@@ -708,7 +915,7 @@
                 <w:szCs w:val="80"/>
               </w:rPr>
               <w:drawing>
-                <wp:anchor distT="0" distB="0" distL="114300" distR="114300" simplePos="0" relativeHeight="251658240" behindDoc="1" locked="0" layoutInCell="1" allowOverlap="1" wp14:anchorId="238E64FB" wp14:editId="28C4AEB4">
+                <wp:anchor distT="0" distB="0" distL="114300" distR="114300" simplePos="0" relativeHeight="251658240" behindDoc="1" locked="0" layoutInCell="1" allowOverlap="1" wp14:anchorId="238E64FB" wp14:editId="069E39AA">
                   <wp:simplePos x="0" y="0"/>
                   <wp:positionH relativeFrom="column">
                     <wp:posOffset>-2969</wp:posOffset>
@@ -731,7 +938,7 @@
                           <pic:cNvPicPr/>
                         </pic:nvPicPr>
                         <pic:blipFill>
-                          <a:blip r:embed="rId5" cstate="print">
+                          <a:blip r:embed="rId6" cstate="print">
                             <a:extLst>
                               <a:ext uri="{28A0092B-C50C-407E-A947-70E740481C1C}">
                                 <a14:useLocalDpi xmlns:a14="http://schemas.microsoft.com/office/drawing/2010/main" val="0"/>
@@ -925,6 +1132,75 @@
             </w:pPr>
             <w:r>
               <w:rPr>
+                <w:noProof/>
+                <w:sz w:val="4"/>
+                <w:szCs w:val="4"/>
+              </w:rPr>
+              <w:drawing>
+                <wp:anchor distT="0" distB="0" distL="114300" distR="114300" simplePos="0" relativeHeight="251669504" behindDoc="0" locked="0" layoutInCell="1" allowOverlap="1" wp14:anchorId="543BAD42" wp14:editId="3AF1ED58">
+                  <wp:simplePos x="0" y="0"/>
+                  <wp:positionH relativeFrom="column">
+                    <wp:posOffset>3162300</wp:posOffset>
+                  </wp:positionH>
+                  <wp:positionV relativeFrom="page">
+                    <wp:posOffset>1364615</wp:posOffset>
+                  </wp:positionV>
+                  <wp:extent cx="2128520" cy="273685"/>
+                  <wp:effectExtent l="0" t="0" r="5080" b="0"/>
+                  <wp:wrapNone/>
+                  <wp:docPr id="9" name="Picture 9"/>
+                  <wp:cNvGraphicFramePr>
+                    <a:graphicFrameLocks xmlns:a="http://schemas.openxmlformats.org/drawingml/2006/main" noChangeAspect="1"/>
+                  </wp:cNvGraphicFramePr>
+                  <a:graphic xmlns:a="http://schemas.openxmlformats.org/drawingml/2006/main">
+                    <a:graphicData uri="http://schemas.openxmlformats.org/drawingml/2006/picture">
+                      <pic:pic xmlns:pic="http://schemas.openxmlformats.org/drawingml/2006/picture">
+                        <pic:nvPicPr>
+                          <pic:cNvPr id="0" name="Picture 1"/>
+                          <pic:cNvPicPr>
+                            <a:picLocks noChangeAspect="1" noChangeArrowheads="1"/>
+                          </pic:cNvPicPr>
+                        </pic:nvPicPr>
+                        <pic:blipFill>
+                          <a:blip r:embed="rId5">
+                            <a:extLst>
+                              <a:ext uri="{28A0092B-C50C-407E-A947-70E740481C1C}">
+                                <a14:useLocalDpi xmlns:a14="http://schemas.microsoft.com/office/drawing/2010/main" val="0"/>
+                              </a:ext>
+                            </a:extLst>
+                          </a:blip>
+                          <a:srcRect/>
+                          <a:stretch>
+                            <a:fillRect/>
+                          </a:stretch>
+                        </pic:blipFill>
+                        <pic:spPr bwMode="auto">
+                          <a:xfrm>
+                            <a:off x="0" y="0"/>
+                            <a:ext cx="2128520" cy="273685"/>
+                          </a:xfrm>
+                          <a:prstGeom prst="rect">
+                            <a:avLst/>
+                          </a:prstGeom>
+                          <a:noFill/>
+                          <a:ln>
+                            <a:noFill/>
+                          </a:ln>
+                        </pic:spPr>
+                      </pic:pic>
+                    </a:graphicData>
+                  </a:graphic>
+                  <wp14:sizeRelH relativeFrom="margin">
+                    <wp14:pctWidth>0</wp14:pctWidth>
+                  </wp14:sizeRelH>
+                  <wp14:sizeRelV relativeFrom="margin">
+                    <wp14:pctHeight>0</wp14:pctHeight>
+                  </wp14:sizeRelV>
+                </wp:anchor>
+              </w:drawing>
+            </w:r>
+            <w:r>
+              <w:rPr>
                 <w:rFonts w:ascii="Frutiger LT Std 57 Cn" w:hAnsi="Frutiger LT Std 57 Cn"/>
                 <w:b/>
                 <w:noProof/>
@@ -956,7 +1232,7 @@
                           <pic:cNvPicPr/>
                         </pic:nvPicPr>
                         <pic:blipFill>
-                          <a:blip r:embed="rId5" cstate="print">
+                          <a:blip r:embed="rId6" cstate="print">
                             <a:extLst>
                               <a:ext uri="{28A0092B-C50C-407E-A947-70E740481C1C}">
                                 <a14:useLocalDpi xmlns:a14="http://schemas.microsoft.com/office/drawing/2010/main" val="0"/>
@@ -1141,6 +1417,75 @@
           <w:p>
             <w:r>
               <w:rPr>
+                <w:noProof/>
+                <w:sz w:val="4"/>
+                <w:szCs w:val="4"/>
+              </w:rPr>
+              <w:drawing>
+                <wp:anchor distT="0" distB="0" distL="114300" distR="114300" simplePos="0" relativeHeight="251671552" behindDoc="0" locked="0" layoutInCell="1" allowOverlap="1" wp14:anchorId="09F6B0C6" wp14:editId="67B87E84">
+                  <wp:simplePos x="0" y="0"/>
+                  <wp:positionH relativeFrom="column">
+                    <wp:posOffset>3155950</wp:posOffset>
+                  </wp:positionH>
+                  <wp:positionV relativeFrom="page">
+                    <wp:posOffset>1279525</wp:posOffset>
+                  </wp:positionV>
+                  <wp:extent cx="2128520" cy="273685"/>
+                  <wp:effectExtent l="0" t="0" r="5080" b="0"/>
+                  <wp:wrapNone/>
+                  <wp:docPr id="10" name="Picture 10"/>
+                  <wp:cNvGraphicFramePr>
+                    <a:graphicFrameLocks xmlns:a="http://schemas.openxmlformats.org/drawingml/2006/main" noChangeAspect="1"/>
+                  </wp:cNvGraphicFramePr>
+                  <a:graphic xmlns:a="http://schemas.openxmlformats.org/drawingml/2006/main">
+                    <a:graphicData uri="http://schemas.openxmlformats.org/drawingml/2006/picture">
+                      <pic:pic xmlns:pic="http://schemas.openxmlformats.org/drawingml/2006/picture">
+                        <pic:nvPicPr>
+                          <pic:cNvPr id="0" name="Picture 1"/>
+                          <pic:cNvPicPr>
+                            <a:picLocks noChangeAspect="1" noChangeArrowheads="1"/>
+                          </pic:cNvPicPr>
+                        </pic:nvPicPr>
+                        <pic:blipFill>
+                          <a:blip r:embed="rId5">
+                            <a:extLst>
+                              <a:ext uri="{28A0092B-C50C-407E-A947-70E740481C1C}">
+                                <a14:useLocalDpi xmlns:a14="http://schemas.microsoft.com/office/drawing/2010/main" val="0"/>
+                              </a:ext>
+                            </a:extLst>
+                          </a:blip>
+                          <a:srcRect/>
+                          <a:stretch>
+                            <a:fillRect/>
+                          </a:stretch>
+                        </pic:blipFill>
+                        <pic:spPr bwMode="auto">
+                          <a:xfrm>
+                            <a:off x="0" y="0"/>
+                            <a:ext cx="2128520" cy="273685"/>
+                          </a:xfrm>
+                          <a:prstGeom prst="rect">
+                            <a:avLst/>
+                          </a:prstGeom>
+                          <a:noFill/>
+                          <a:ln>
+                            <a:noFill/>
+                          </a:ln>
+                        </pic:spPr>
+                      </pic:pic>
+                    </a:graphicData>
+                  </a:graphic>
+                  <wp14:sizeRelH relativeFrom="margin">
+                    <wp14:pctWidth>0</wp14:pctWidth>
+                  </wp14:sizeRelH>
+                  <wp14:sizeRelV relativeFrom="margin">
+                    <wp14:pctHeight>0</wp14:pctHeight>
+                  </wp14:sizeRelV>
+                </wp:anchor>
+              </w:drawing>
+            </w:r>
+            <w:r>
+              <w:rPr>
                 <w:rFonts w:ascii="Frutiger LT Std 57 Cn" w:hAnsi="Frutiger LT Std 57 Cn"/>
                 <w:b/>
                 <w:noProof/>
@@ -1172,7 +1517,7 @@
                           <pic:cNvPicPr/>
                         </pic:nvPicPr>
                         <pic:blipFill>
-                          <a:blip r:embed="rId5" cstate="print">
+                          <a:blip r:embed="rId6" cstate="print">
                             <a:extLst>
                               <a:ext uri="{28A0092B-C50C-407E-A947-70E740481C1C}">
                                 <a14:useLocalDpi xmlns:a14="http://schemas.microsoft.com/office/drawing/2010/main" val="0"/>

</xml_diff>